<commit_message>
Ground job triage + cover-letter context
</commit_message>
<xml_diff>
--- a/src/zubot/predefined_tasks/indeed_daily_search/assets/cover_letter_template.docx
+++ b/src/zubot/predefined_tasks/indeed_daily_search/assets/cover_letter_template.docx
@@ -175,111 +175,71 @@
       <w:pPr>
         <w:spacing w:after="40" w:lineRule="auto"/>
         <w:rPr>
-          <w:color w:val="ff0000"/>
-          <w:sz w:val="24"/>
-          <w:szCs w:val="24"/>
-        </w:rPr>
-      </w:pPr>
-      <w:r>
-        <w:rPr>
-          <w:color w:val="ff0000"/>
-          <w:sz w:val="24"/>
-          <w:szCs w:val="24"/>
-          <w:rtl w:val="0"/>
-        </w:rPr>
-        <w:t xml:space="preserve">Month, DD, Year</w:t>
-      </w:r>
-    </w:p>
-    <w:p>
-      <w:pPr>
-        <w:spacing w:after="40" w:lineRule="auto"/>
-        <w:rPr>
-          <w:sz w:val="24"/>
-          <w:szCs w:val="24"/>
-        </w:rPr>
-      </w:pPr>
-      <w:r>
-        <w:rPr>
-          <w:rtl w:val="0"/>
-        </w:rPr>
-      </w:r>
-    </w:p>
-    <w:p>
-      <w:pPr>
-        <w:spacing w:after="40" w:lineRule="auto"/>
-        <w:rPr>
-          <w:color w:val="ff0000"/>
-          <w:sz w:val="24"/>
-          <w:szCs w:val="24"/>
-        </w:rPr>
-      </w:pPr>
-      <w:r>
-        <w:rPr>
-          <w:color w:val="ff0000"/>
-          <w:sz w:val="24"/>
-          <w:szCs w:val="24"/>
-          <w:rtl w:val="0"/>
-        </w:rPr>
-        <w:t xml:space="preserve">Name of person if there is one, their title/role [Human Resources or Hiring Manager]</w:t>
-      </w:r>
-    </w:p>
-    <w:p>
-      <w:pPr>
-        <w:spacing w:after="40" w:lineRule="auto"/>
-        <w:rPr>
-          <w:sz w:val="24"/>
-          <w:szCs w:val="24"/>
-        </w:rPr>
-      </w:pPr>
-      <w:r>
-        <w:rPr>
-          <w:color w:val="ff0000"/>
-          <w:sz w:val="24"/>
-          <w:szCs w:val="24"/>
-          <w:rtl w:val="0"/>
-        </w:rPr>
-        <w:t xml:space="preserve">Company name</w:t>
-      </w:r>
-      <w:r>
-        <w:rPr>
-          <w:rtl w:val="0"/>
-        </w:rPr>
-      </w:r>
-    </w:p>
-    <w:p>
-      <w:pPr>
-        <w:spacing w:after="240" w:before="240" w:line="268.8" w:lineRule="auto"/>
-        <w:rPr>
-          <w:sz w:val="24"/>
-          <w:szCs w:val="24"/>
-        </w:rPr>
-      </w:pPr>
-      <w:r>
-        <w:rPr>
-          <w:sz w:val="24"/>
-          <w:szCs w:val="24"/>
-          <w:rtl w:val="0"/>
-        </w:rPr>
-        <w:t xml:space="preserve">Dear &lt;</w:t>
-      </w:r>
-      <w:r>
-        <w:rPr>
-          <w:color w:val="ff0000"/>
-          <w:rtl w:val="0"/>
-        </w:rPr>
-        <w:t xml:space="preserve">name if there is a name, otherwise just put “Hiring Manager at &lt;company name&gt;</w:t>
-      </w:r>
-      <w:r>
-        <w:rPr>
-          <w:sz w:val="24"/>
-          <w:szCs w:val="24"/>
-          <w:rtl w:val="0"/>
-        </w:rPr>
-        <w:t xml:space="preserve">&gt;:</w:t>
-      </w:r>
-    </w:p>
-    <w:p>
-      <w:pPr>
+          <w:sz w:val="24"/>
+          <w:szCs w:val="24"/>
+        </w:rPr>
+      </w:pPr>
+      <w:r>
+        <w:rPr>
+          <w:sz w:val="24"/>
+          <w:szCs w:val="24"/>
+          <w:rtl w:val="0"/>
+        </w:rPr>
+        <w:t xml:space="preserve">Jan 15</w:t>
+      </w:r>
+      <w:r>
+        <w:rPr>
+          <w:sz w:val="24"/>
+          <w:szCs w:val="24"/>
+          <w:rtl w:val="0"/>
+        </w:rPr>
+        <w:t xml:space="preserve">, 2026</w:t>
+      </w:r>
+      <w:r>
+        <w:rPr>
+          <w:rtl w:val="0"/>
+        </w:rPr>
+      </w:r>
+    </w:p>
+    <w:p>
+      <w:pPr>
+        <w:spacing w:after="240" w:before="240" w:lineRule="auto"/>
+        <w:rPr>
+          <w:sz w:val="24"/>
+          <w:szCs w:val="24"/>
+        </w:rPr>
+      </w:pPr>
+      <w:r>
+        <w:rPr>
+          <w:sz w:val="24"/>
+          <w:szCs w:val="24"/>
+          <w:rtl w:val="0"/>
+        </w:rPr>
+        <w:t xml:space="preserve">Hiring Manager</w:t>
+        <w:br w:type="textWrapping"/>
+        <w:t xml:space="preserve">American Express</w:t>
+      </w:r>
+    </w:p>
+    <w:p>
+      <w:pPr>
+        <w:spacing w:after="240" w:before="240" w:lineRule="auto"/>
+        <w:rPr>
+          <w:sz w:val="24"/>
+          <w:szCs w:val="24"/>
+        </w:rPr>
+      </w:pPr>
+      <w:r>
+        <w:rPr>
+          <w:sz w:val="24"/>
+          <w:szCs w:val="24"/>
+          <w:rtl w:val="0"/>
+        </w:rPr>
+        <w:t xml:space="preserve">Dear Hiring Manager at American Express,</w:t>
+      </w:r>
+    </w:p>
+    <w:p>
+      <w:pPr>
+        <w:spacing w:after="240" w:before="240" w:lineRule="auto"/>
         <w:ind w:firstLine="720"/>
         <w:rPr>
           <w:sz w:val="24"/>
@@ -292,12 +252,12 @@
           <w:szCs w:val="24"/>
           <w:rtl w:val="0"/>
         </w:rPr>
-        <w:t xml:space="preserve">I have just graduated from Ohio State University with a major in Computer Science, specializing in ___[would you say you have a speciality, or area of interest to work in?]. My coursework and projects at OSU have given me experience with many programming languages and software engineering tools such as _____[mention some of the key ones but not all].  There are many more listed on my resume! Additionally, I have worked on development teams, strengthening my communication and teamwork skills. This skillset, along with multiple hands-on projects that I’ve completed–will allow me to quickly adapt to professional settings and become an effective team member. </w:t>
-      </w:r>
-    </w:p>
-    <w:p>
-      <w:pPr>
-        <w:spacing w:after="240" w:before="240" w:line="268.8" w:lineRule="auto"/>
+        <w:t xml:space="preserve">I recently graduated from The Ohio State University with a degree in Computer Science, where I focused on building reliable, data-driven software systems with real-world impact. Through my coursework and independent projects, I’ve gained hands-on experience across the full stack, including backend API development, database design with PostgreSQL, frontend development using React, and deploying production applications using modern CI/CD workflows.</w:t>
+      </w:r>
+    </w:p>
+    <w:p>
+      <w:pPr>
+        <w:spacing w:after="240" w:before="240" w:lineRule="auto"/>
         <w:ind w:firstLine="720"/>
         <w:rPr>
           <w:sz w:val="24"/>
@@ -310,149 +270,62 @@
           <w:szCs w:val="24"/>
           <w:rtl w:val="0"/>
         </w:rPr>
-        <w:t xml:space="preserve">One thing that sets me apart from most recent graduates is that I am a self-starter, who dives deep into technology to fill a need for end users [you can totally re-word this to your liking. I thought of you being a self-starter because you created the win probability program just totally on your own, out of interest]. For example, I created _____ describe briefly your win probability project here.</w:t>
-      </w:r>
-    </w:p>
-    <w:p>
-      <w:pPr>
+        <w:t xml:space="preserve">What sets me apart as an early-career engineer is my strong systems mindset and willingness to take ownership beyond assigned requirements. Outside of coursework, I independently designed and built a sports analytics platform that ingests external data, stores and processes it in relational databases, and exposes results through APIs and web applications. This project required end-to-end ownership: schema design, backend logic, performance considerations, deployment, and ongoing iteration based on real usage. Building and maintaining this system sharpened my ability to write maintainable code, troubleshoot production issues, and continuously improve software quality.</w:t>
+      </w:r>
+    </w:p>
+    <w:p>
+      <w:pPr>
+        <w:spacing w:after="240" w:before="240" w:lineRule="auto"/>
         <w:ind w:firstLine="720"/>
         <w:rPr>
-          <w:color w:val="ff0000"/>
-          <w:sz w:val="24"/>
-          <w:szCs w:val="24"/>
-        </w:rPr>
-      </w:pPr>
-      <w:r>
-        <w:rPr>
-          <w:sz w:val="24"/>
-          <w:szCs w:val="24"/>
-          <w:rtl w:val="0"/>
-        </w:rPr>
-        <w:t xml:space="preserve">I am very interested in </w:t>
-      </w:r>
-      <w:r>
-        <w:rPr>
-          <w:color w:val="ff0000"/>
-          <w:sz w:val="24"/>
-          <w:szCs w:val="24"/>
-          <w:rtl w:val="0"/>
-        </w:rPr>
-        <w:t xml:space="preserve">the Software Engineer </w:t>
-      </w:r>
-      <w:r>
-        <w:rPr>
-          <w:sz w:val="24"/>
-          <w:szCs w:val="24"/>
-          <w:rtl w:val="0"/>
-        </w:rPr>
-        <w:t xml:space="preserve">position at </w:t>
-      </w:r>
-      <w:r>
-        <w:rPr>
-          <w:color w:val="ff0000"/>
-          <w:sz w:val="24"/>
-          <w:szCs w:val="24"/>
-          <w:rtl w:val="0"/>
-        </w:rPr>
-        <w:t xml:space="preserve">company</w:t>
-      </w:r>
-      <w:r>
-        <w:rPr>
-          <w:sz w:val="24"/>
-          <w:szCs w:val="24"/>
-          <w:rtl w:val="0"/>
-        </w:rPr>
-        <w:t xml:space="preserve">. When I learned about it, I was instantly drawn in by the idea of </w:t>
-      </w:r>
-      <w:r>
-        <w:rPr>
-          <w:color w:val="ff0000"/>
-          <w:sz w:val="24"/>
-          <w:szCs w:val="24"/>
-          <w:rtl w:val="0"/>
-        </w:rPr>
-        <w:t xml:space="preserve">&lt;put something about their mission/industry/products&gt;</w:t>
-      </w:r>
-      <w:r>
-        <w:rPr>
-          <w:sz w:val="24"/>
-          <w:szCs w:val="24"/>
-          <w:rtl w:val="0"/>
-        </w:rPr>
-        <w:t xml:space="preserve">. I am eager to be a part of developing impactful code to _____</w:t>
-      </w:r>
-      <w:r>
-        <w:rPr>
-          <w:color w:val="ff0000"/>
-          <w:sz w:val="24"/>
-          <w:szCs w:val="24"/>
-          <w:rtl w:val="0"/>
-        </w:rPr>
-        <w:t xml:space="preserve"> put something about what the company [use its name] does, for example, for Ford we could say, “...impactful code to improve automobiles and related systems at Ford.”</w:t>
-      </w:r>
-    </w:p>
-    <w:p>
-      <w:pPr>
-        <w:rPr>
-          <w:sz w:val="24"/>
-          <w:szCs w:val="24"/>
-        </w:rPr>
-      </w:pPr>
-      <w:r>
-        <w:rPr>
-          <w:rtl w:val="0"/>
-        </w:rPr>
-      </w:r>
-    </w:p>
-    <w:p>
-      <w:pPr>
-        <w:rPr>
-          <w:sz w:val="24"/>
-          <w:szCs w:val="24"/>
-        </w:rPr>
-      </w:pPr>
-      <w:r>
-        <w:rPr>
-          <w:sz w:val="24"/>
-          <w:szCs w:val="24"/>
-          <w:rtl w:val="0"/>
-        </w:rPr>
-        <w:tab/>
-        <w:t xml:space="preserve">Thank you for considering my application. I look forward to discussing how my skillset and interests align with </w:t>
-      </w:r>
-      <w:r>
-        <w:rPr>
-          <w:color w:val="ff0000"/>
-          <w:sz w:val="24"/>
-          <w:szCs w:val="24"/>
-          <w:rtl w:val="0"/>
-        </w:rPr>
-        <w:t xml:space="preserve">(company’s)</w:t>
-      </w:r>
-      <w:r>
-        <w:rPr>
-          <w:sz w:val="24"/>
-          <w:szCs w:val="24"/>
-          <w:rtl w:val="0"/>
-        </w:rPr>
-        <w:t xml:space="preserve"> needs. Bringing my unique blend of technical and soft skills, I would be thrilled to contribute to the success of your upcoming projects and to help your team achieve its goals.</w:t>
-      </w:r>
-    </w:p>
-    <w:p>
-      <w:pPr>
-        <w:rPr>
-          <w:sz w:val="24"/>
-          <w:szCs w:val="24"/>
-        </w:rPr>
-      </w:pPr>
-      <w:r>
-        <w:rPr>
-          <w:rtl w:val="0"/>
-        </w:rPr>
-      </w:r>
-    </w:p>
-    <w:p>
-      <w:pPr>
+          <w:sz w:val="24"/>
+          <w:szCs w:val="24"/>
+        </w:rPr>
+      </w:pPr>
+      <w:r>
+        <w:rPr>
+          <w:sz w:val="24"/>
+          <w:szCs w:val="24"/>
+          <w:rtl w:val="0"/>
+        </w:rPr>
+        <w:t xml:space="preserve">I am particularly drawn to this Software Engineer II role at American Express because of the company’s emphasis on scalable, secure, and high-quality systems that directly impact millions of users. The opportunity to work on enterprise applications, collaborate closely with product and technical partners, and contribute to CI/CD and reliability initiatives strongly aligns with my interests and long-term goals as a software engineer. I am eager to continue deepening my backend expertise. Specifically in enterprise Java and Spring based systems. While contributing immediately through my experience with full-stack development, databases, and production-focused engineering.</w:t>
+      </w:r>
+    </w:p>
+    <w:p>
+      <w:pPr>
+        <w:spacing w:after="240" w:before="240" w:lineRule="auto"/>
+        <w:rPr>
+          <w:sz w:val="24"/>
+          <w:szCs w:val="24"/>
+        </w:rPr>
+      </w:pPr>
+      <w:r>
+        <w:rPr>
+          <w:rtl w:val="0"/>
+        </w:rPr>
+      </w:r>
+    </w:p>
+    <w:p>
+      <w:pPr>
+        <w:spacing w:after="240" w:before="240" w:lineRule="auto"/>
+        <w:ind w:firstLine="720"/>
+        <w:rPr>
+          <w:sz w:val="24"/>
+          <w:szCs w:val="24"/>
+        </w:rPr>
+      </w:pPr>
+      <w:r>
+        <w:rPr>
+          <w:sz w:val="24"/>
+          <w:szCs w:val="24"/>
+          <w:rtl w:val="0"/>
+        </w:rPr>
+        <w:t xml:space="preserve">I would welcome the opportunity to contribute my technical skills, curiosity, and collaborative mindset to the American Express engineering team. Thank you for your time and consideration. I look forward to the possibility of discussing how my background and interests align with your team’s needs.</w:t>
+      </w:r>
+    </w:p>
+    <w:p>
+      <w:pPr>
+        <w:spacing w:after="240" w:before="240" w:lineRule="auto"/>
         <w:rPr>
           <w:sz w:val="24"/>
           <w:szCs w:val="24"/>
@@ -469,7 +342,11 @@
     </w:p>
     <w:p>
       <w:pPr>
-        <w:rPr/>
+        <w:spacing w:after="240" w:before="240" w:lineRule="auto"/>
+        <w:rPr>
+          <w:sz w:val="24"/>
+          <w:szCs w:val="24"/>
+        </w:rPr>
       </w:pPr>
       <w:r>
         <w:rPr>
@@ -479,6 +356,14 @@
         </w:rPr>
         <w:t xml:space="preserve">Zubin Jha</w:t>
       </w:r>
+    </w:p>
+    <w:p>
+      <w:pPr>
+        <w:rPr>
+          <w:sz w:val="24"/>
+          <w:szCs w:val="24"/>
+        </w:rPr>
+      </w:pPr>
       <w:r>
         <w:rPr>
           <w:rtl w:val="0"/>

</xml_diff>